<commit_message>
1 img change in school
</commit_message>
<xml_diff>
--- a/docs/report/report.docx
+++ b/docs/report/report.docx
@@ -101,14 +101,12 @@
         </w:rPr>
         <w:t>@</w:t>
       </w:r>
-      <w:proofErr w:type="spellStart"/>
       <w:r>
         <w:rPr>
           <w:rFonts w:eastAsiaTheme="minorEastAsia"/>
         </w:rPr>
         <w:t>upnet</w:t>
       </w:r>
-      <w:proofErr w:type="spellEnd"/>
       <w:r>
         <w:rPr>
           <w:rFonts w:eastAsiaTheme="minorEastAsia"/>
@@ -167,14 +165,12 @@
         </w:rPr>
         <w:t>1084009@</w:t>
       </w:r>
-      <w:proofErr w:type="spellStart"/>
       <w:r>
         <w:rPr>
           <w:rFonts w:eastAsiaTheme="minorEastAsia"/>
         </w:rPr>
         <w:t>upnet</w:t>
       </w:r>
-      <w:proofErr w:type="spellEnd"/>
       <w:r>
         <w:rPr>
           <w:rFonts w:eastAsiaTheme="minorEastAsia"/>
@@ -266,35 +262,7 @@
         <w:rPr>
           <w:lang w:val="el-GR" w:eastAsia="en-US"/>
         </w:rPr>
-        <w:t xml:space="preserve">Το θέμα που μας ανατέθηκε για το ομαδικό </w:t>
-      </w:r>
-      <w:proofErr w:type="spellStart"/>
-      <w:r>
-        <w:rPr>
-          <w:lang w:val="el-GR" w:eastAsia="en-US"/>
-        </w:rPr>
-        <w:t>πρότζεκτ</w:t>
-      </w:r>
-      <w:proofErr w:type="spellEnd"/>
-      <w:r>
-        <w:rPr>
-          <w:lang w:val="el-GR" w:eastAsia="en-US"/>
-        </w:rPr>
-        <w:t xml:space="preserve"> ήταν η δημιουργία μιας ‘Εφαρμογής Αναφοράς Βλαβών σε Υποδομές’. Λόγω της γενικότητας αυτού του θέματος ζητήσαμε καθοδήγηση από τον κ. </w:t>
-      </w:r>
-      <w:proofErr w:type="spellStart"/>
-      <w:r>
-        <w:rPr>
-          <w:lang w:val="el-GR" w:eastAsia="en-US"/>
-        </w:rPr>
-        <w:t>Αβούρη</w:t>
-      </w:r>
-      <w:proofErr w:type="spellEnd"/>
-      <w:r>
-        <w:rPr>
-          <w:lang w:val="el-GR" w:eastAsia="en-US"/>
-        </w:rPr>
-        <w:t xml:space="preserve">, ο οποίος, μας έδωσε σαν ένα παράδειγμα μιας τέτοιας εφαρμογής, την αναφορά βλαβών στο Πανεπιστήμιό μας. Αυτή η ιδέα μας άρεσε ιδιαίτερα, αφενός επειδή δεν υπάρχει μια τέτοια εφαρμογή για το Πανεπιστήμιό μας και αφετέρου </w:t>
+        <w:t xml:space="preserve">Το θέμα που μας ανατέθηκε για το ομαδικό πρότζεκτ ήταν η δημιουργία μιας ‘Εφαρμογής Αναφοράς Βλαβών σε Υποδομές’. Λόγω της γενικότητας αυτού του θέματος ζητήσαμε καθοδήγηση από τον κ. Αβούρη, ο οποίος, μας έδωσε σαν ένα παράδειγμα μιας τέτοιας εφαρμογής, την αναφορά βλαβών στο Πανεπιστήμιό μας. Αυτή η ιδέα μας άρεσε ιδιαίτερα, αφενός επειδή δεν υπάρχει μια τέτοια εφαρμογή για το Πανεπιστήμιό μας και αφετέρου </w:t>
       </w:r>
       <w:r>
         <w:rPr>
@@ -906,11 +874,9 @@
         </w:rPr>
         <w:t xml:space="preserve">και </w:t>
       </w:r>
-      <w:proofErr w:type="spellStart"/>
       <w:r>
         <w:t>sqlite</w:t>
       </w:r>
-      <w:proofErr w:type="spellEnd"/>
       <w:r>
         <w:rPr>
           <w:lang w:val="el-GR"/>
@@ -1140,21 +1106,7 @@
         <w:rPr>
           <w:lang w:val="el-GR" w:eastAsia="en-US"/>
         </w:rPr>
-        <w:t xml:space="preserve">η </w:t>
-      </w:r>
-      <w:proofErr w:type="spellStart"/>
-      <w:r>
-        <w:rPr>
-          <w:lang w:val="el-GR" w:eastAsia="en-US"/>
-        </w:rPr>
-        <w:t>αυθεντικοποίηση</w:t>
-      </w:r>
-      <w:proofErr w:type="spellEnd"/>
-      <w:r>
-        <w:rPr>
-          <w:lang w:val="el-GR" w:eastAsia="en-US"/>
-        </w:rPr>
-        <w:t xml:space="preserve"> μαζί με το</w:t>
+        <w:t>η αυθεντικοποίηση μαζί με το</w:t>
       </w:r>
       <w:r>
         <w:rPr>
@@ -1517,7 +1469,6 @@
         <w:t xml:space="preserve"> </w:t>
       </w:r>
       <w:hyperlink r:id="rId9" w:history="1">
-        <w:proofErr w:type="spellStart"/>
         <w:r>
           <w:rPr>
             <w:rStyle w:val="-"/>
@@ -1525,7 +1476,6 @@
           </w:rPr>
           <w:t>upatras</w:t>
         </w:r>
-        <w:proofErr w:type="spellEnd"/>
         <w:r>
           <w:rPr>
             <w:rStyle w:val="-"/>
@@ -1574,7 +1524,6 @@
           </w:rPr>
           <w:t>.</w:t>
         </w:r>
-        <w:proofErr w:type="spellStart"/>
         <w:r>
           <w:rPr>
             <w:rStyle w:val="-"/>
@@ -1582,7 +1531,6 @@
           </w:rPr>
           <w:t>upatras</w:t>
         </w:r>
-        <w:proofErr w:type="spellEnd"/>
         <w:r>
           <w:rPr>
             <w:rStyle w:val="-"/>
@@ -1663,14 +1611,12 @@
         </w:rPr>
         <w:t>λόγω της μεγαλύτερης οικειότητας μας. Δημιουργήσαμε το αρχείο(.</w:t>
       </w:r>
-      <w:proofErr w:type="spellStart"/>
       <w:r>
         <w:rPr>
           <w:lang w:eastAsia="en-US"/>
         </w:rPr>
         <w:t>sql</w:t>
       </w:r>
-      <w:proofErr w:type="spellEnd"/>
       <w:r>
         <w:rPr>
           <w:lang w:val="el-GR" w:eastAsia="en-US"/>
@@ -1695,14 +1641,12 @@
         </w:rPr>
         <w:t>.</w:t>
       </w:r>
-      <w:proofErr w:type="spellStart"/>
       <w:r>
         <w:rPr>
           <w:lang w:eastAsia="en-US"/>
         </w:rPr>
         <w:t>sql</w:t>
       </w:r>
-      <w:proofErr w:type="spellEnd"/>
       <w:r>
         <w:rPr>
           <w:lang w:val="el-GR" w:eastAsia="en-US"/>
@@ -1727,42 +1671,36 @@
         </w:rPr>
         <w:t xml:space="preserve">της βάσης μας και με το </w:t>
       </w:r>
-      <w:proofErr w:type="spellStart"/>
       <w:r>
         <w:rPr>
           <w:lang w:eastAsia="en-US"/>
         </w:rPr>
         <w:t>Javascript</w:t>
       </w:r>
-      <w:proofErr w:type="spellEnd"/>
       <w:r>
         <w:rPr>
           <w:lang w:val="el-GR" w:eastAsia="en-US"/>
         </w:rPr>
         <w:t xml:space="preserve"> </w:t>
       </w:r>
-      <w:proofErr w:type="spellStart"/>
       <w:r>
         <w:rPr>
           <w:lang w:eastAsia="en-US"/>
         </w:rPr>
         <w:t>populateDb</w:t>
       </w:r>
-      <w:proofErr w:type="spellEnd"/>
       <w:r>
         <w:rPr>
           <w:lang w:val="el-GR" w:eastAsia="en-US"/>
         </w:rPr>
         <w:t>.</w:t>
       </w:r>
-      <w:proofErr w:type="spellStart"/>
       <w:r>
         <w:rPr>
           <w:lang w:eastAsia="en-US"/>
         </w:rPr>
         <w:t>js</w:t>
       </w:r>
-      <w:proofErr w:type="spellEnd"/>
       <w:r>
         <w:rPr>
           <w:lang w:val="el-GR" w:eastAsia="en-US"/>
@@ -1781,14 +1719,12 @@
         </w:rPr>
         <w:t>.</w:t>
       </w:r>
-      <w:proofErr w:type="spellStart"/>
       <w:r>
         <w:rPr>
           <w:lang w:eastAsia="en-US"/>
         </w:rPr>
         <w:t>sqlite</w:t>
       </w:r>
-      <w:proofErr w:type="spellEnd"/>
       <w:r>
         <w:rPr>
           <w:lang w:val="el-GR" w:eastAsia="en-US"/>
@@ -1899,7 +1835,7 @@
           <w:noProof/>
         </w:rPr>
         <w:drawing>
-          <wp:inline distT="0" distB="0" distL="0" distR="0" wp14:anchorId="7D333FD9" wp14:editId="151B85F6">
+          <wp:inline distT="0" distB="0" distL="0" distR="0" wp14:anchorId="7D333FD9" wp14:editId="1ACBC9CE">
             <wp:extent cx="5562600" cy="3226435"/>
             <wp:effectExtent l="0" t="0" r="0" b="0"/>
             <wp:docPr id="1428246067" name="Εικόνα 1" descr="Εικόνα που περιέχει διάγραμμα, κύκλος, στιγμιότυπο οθόνης, σχεδίαση&#10;&#10;Περιγραφή που δημιουργήθηκε αυτόματα"/>
@@ -2013,41 +1949,13 @@
         </w:rPr>
         <w:t xml:space="preserve"> </w:t>
       </w:r>
-      <w:proofErr w:type="spellStart"/>
       <w:r>
         <w:rPr>
           <w:rStyle w:val="Head3oldChar"/>
           <w:b w:val="0"/>
           <w:i/>
         </w:rPr>
-        <w:t>Σχήμ</w:t>
-      </w:r>
-      <w:proofErr w:type="spellEnd"/>
-      <w:r>
-        <w:rPr>
-          <w:rStyle w:val="Head3oldChar"/>
-          <w:b w:val="0"/>
-          <w:i/>
-        </w:rPr>
-        <w:t xml:space="preserve">α Βάσης </w:t>
-      </w:r>
-      <w:proofErr w:type="spellStart"/>
-      <w:r>
-        <w:rPr>
-          <w:rStyle w:val="Head3oldChar"/>
-          <w:b w:val="0"/>
-          <w:i/>
-        </w:rPr>
-        <w:t>Δεδομένων</w:t>
-      </w:r>
-      <w:proofErr w:type="spellEnd"/>
-      <w:r>
-        <w:rPr>
-          <w:rStyle w:val="Head3oldChar"/>
-          <w:b w:val="0"/>
-          <w:i/>
-        </w:rPr>
-        <w:t xml:space="preserve"> </w:t>
+        <w:t xml:space="preserve">Σχήμα Βάσης Δεδομένων </w:t>
       </w:r>
     </w:p>
     <w:p>
@@ -2556,21 +2464,12 @@
           <w:szCs w:val="22"/>
         </w:rPr>
       </w:pPr>
-      <w:proofErr w:type="spellStart"/>
-      <w:r>
-        <w:rPr>
-          <w:sz w:val="16"/>
-          <w:szCs w:val="22"/>
-        </w:rPr>
-        <w:t>Πίν</w:t>
-      </w:r>
-      <w:proofErr w:type="spellEnd"/>
-      <w:r>
-        <w:rPr>
-          <w:sz w:val="16"/>
-          <w:szCs w:val="22"/>
-        </w:rPr>
-        <w:t xml:space="preserve">ακας </w:t>
+      <w:r>
+        <w:rPr>
+          <w:sz w:val="16"/>
+          <w:szCs w:val="22"/>
+        </w:rPr>
+        <w:t xml:space="preserve">Πίνακας </w:t>
       </w:r>
       <w:r>
         <w:rPr>
@@ -3202,7 +3101,6 @@
               </w:rPr>
               <w:t>.</w:t>
             </w:r>
-            <w:proofErr w:type="spellStart"/>
             <w:r>
               <w:rPr>
                 <w:sz w:val="16"/>
@@ -3210,7 +3108,6 @@
               </w:rPr>
               <w:t>js</w:t>
             </w:r>
-            <w:proofErr w:type="spellEnd"/>
             <w:r>
               <w:rPr>
                 <w:sz w:val="16"/>
@@ -3590,21 +3487,7 @@
         <w:rPr>
           <w:lang w:val="el-GR" w:eastAsia="en-US"/>
         </w:rPr>
-        <w:t xml:space="preserve">Τα κριτήρια επιτυχίας που χρησιμοποιήσαμε στο </w:t>
-      </w:r>
-      <w:proofErr w:type="spellStart"/>
-      <w:r>
-        <w:rPr>
-          <w:lang w:val="el-GR" w:eastAsia="en-US"/>
-        </w:rPr>
-        <w:t>πρότζεκτ</w:t>
-      </w:r>
-      <w:proofErr w:type="spellEnd"/>
-      <w:r>
-        <w:rPr>
-          <w:lang w:val="el-GR" w:eastAsia="en-US"/>
-        </w:rPr>
-        <w:t xml:space="preserve"> μας </w:t>
+        <w:t xml:space="preserve">Τα κριτήρια επιτυχίας που χρησιμοποιήσαμε στο πρότζεκτ μας </w:t>
       </w:r>
       <w:r>
         <w:rPr>
@@ -3646,16 +3529,8 @@
         <w:rPr>
           <w:lang w:val="el-GR" w:eastAsia="en-US"/>
         </w:rPr>
-        <w:t xml:space="preserve">η σωστή λειτουργία της </w:t>
-      </w:r>
-      <w:proofErr w:type="spellStart"/>
-      <w:r>
-        <w:rPr>
-          <w:lang w:val="el-GR" w:eastAsia="en-US"/>
-        </w:rPr>
-        <w:t>αυθεντικοποίησης</w:t>
-      </w:r>
-      <w:proofErr w:type="spellEnd"/>
+        <w:t>η σωστή λειτουργία της αυθεντικοποίησης</w:t>
+      </w:r>
     </w:p>
     <w:p>
       <w:pPr>
@@ -3880,14 +3755,12 @@
         </w:rPr>
         <w:t>/</w:t>
       </w:r>
-      <w:proofErr w:type="spellStart"/>
       <w:r>
         <w:rPr>
           <w:lang w:eastAsia="en-US"/>
         </w:rPr>
         <w:t>sqlite</w:t>
       </w:r>
-      <w:proofErr w:type="spellEnd"/>
       <w:r>
         <w:rPr>
           <w:lang w:val="el-GR" w:eastAsia="en-US"/>
@@ -3944,11 +3817,9 @@
         </w:rPr>
         <w:t>/</w:t>
       </w:r>
-      <w:proofErr w:type="spellStart"/>
       <w:r>
         <w:t>sqlite</w:t>
       </w:r>
-      <w:proofErr w:type="spellEnd"/>
     </w:p>
     <w:p>
       <w:pPr>
@@ -4088,22 +3959,18 @@
           <w:lang w:val="el-GR"/>
         </w:rPr>
       </w:pPr>
-      <w:proofErr w:type="spellStart"/>
       <w:r>
         <w:t>npm</w:t>
       </w:r>
-      <w:proofErr w:type="spellEnd"/>
       <w:r>
         <w:rPr>
           <w:lang w:val="el-GR"/>
         </w:rPr>
         <w:t xml:space="preserve"> </w:t>
       </w:r>
-      <w:proofErr w:type="gramStart"/>
       <w:r>
         <w:t>install</w:t>
       </w:r>
-      <w:proofErr w:type="gramEnd"/>
     </w:p>
     <w:p>
       <w:pPr>
@@ -4126,11 +3993,9 @@
           <w:lang w:val="el-GR"/>
         </w:rPr>
       </w:pPr>
-      <w:proofErr w:type="spellStart"/>
       <w:r>
         <w:t>npm</w:t>
       </w:r>
-      <w:proofErr w:type="spellEnd"/>
       <w:r>
         <w:rPr>
           <w:lang w:val="el-GR"/>
@@ -4146,11 +4011,9 @@
         </w:rPr>
         <w:t xml:space="preserve"> </w:t>
       </w:r>
-      <w:proofErr w:type="gramStart"/>
       <w:r>
         <w:t>watch</w:t>
       </w:r>
-      <w:proofErr w:type="gramEnd"/>
     </w:p>
     <w:p>
       <w:pPr>
@@ -4272,21 +4135,7 @@
         <w:rPr>
           <w:lang w:val="el-GR" w:eastAsia="en-US"/>
         </w:rPr>
-        <w:t xml:space="preserve">Αρχικά, τα στοιχεία </w:t>
-      </w:r>
-      <w:proofErr w:type="spellStart"/>
-      <w:r>
-        <w:rPr>
-          <w:lang w:val="el-GR" w:eastAsia="en-US"/>
-        </w:rPr>
-        <w:t>αυθεντικοποίησης</w:t>
-      </w:r>
-      <w:proofErr w:type="spellEnd"/>
-      <w:r>
-        <w:rPr>
-          <w:lang w:val="el-GR" w:eastAsia="en-US"/>
-        </w:rPr>
-        <w:t xml:space="preserve"> των διαχειριστών εισάγονται στην βάση με την δημιουργία της και δεν υπάρχει η δυνατότητα δημιουργίας νέου </w:t>
+        <w:t xml:space="preserve">Αρχικά, τα στοιχεία αυθεντικοποίησης των διαχειριστών εισάγονται στην βάση με την δημιουργία της και δεν υπάρχει η δυνατότητα δημιουργίας νέου </w:t>
       </w:r>
       <w:r>
         <w:rPr>
@@ -4570,27 +4419,13 @@
         <w:rPr>
           <w:lang w:val="el-GR"/>
         </w:rPr>
-        <w:t xml:space="preserve">Ο διαχειριστής με την </w:t>
-      </w:r>
-      <w:proofErr w:type="spellStart"/>
-      <w:r>
-        <w:rPr>
-          <w:lang w:val="el-GR"/>
-        </w:rPr>
-        <w:t>αυθεντικοποίησ</w:t>
-      </w:r>
-      <w:r>
-        <w:rPr>
-          <w:lang w:val="el-GR"/>
-        </w:rPr>
-        <w:t>ή</w:t>
-      </w:r>
-      <w:proofErr w:type="spellEnd"/>
-      <w:r>
-        <w:rPr>
-          <w:lang w:val="el-GR"/>
-        </w:rPr>
-        <w:t xml:space="preserve"> του, οδηγείται στην σελίδα </w:t>
+        <w:t>Ο διαχειριστής με την αυθεντικοποίησ</w:t>
+      </w:r>
+      <w:r>
+        <w:rPr>
+          <w:lang w:val="el-GR"/>
+        </w:rPr>
+        <w:t xml:space="preserve">ή του, οδηγείται στην σελίδα </w:t>
       </w:r>
       <w:r>
         <w:t>admin</w:t>
@@ -6031,21 +5866,12 @@
           <w:lang w:val="el-GR"/>
         </w:rPr>
       </w:pPr>
-      <w:proofErr w:type="spellStart"/>
-      <w:r>
-        <w:rPr>
-          <w:sz w:val="16"/>
-          <w:szCs w:val="22"/>
-        </w:rPr>
-        <w:t>Εικόν</w:t>
-      </w:r>
-      <w:proofErr w:type="spellEnd"/>
-      <w:r>
-        <w:rPr>
-          <w:sz w:val="16"/>
-          <w:szCs w:val="22"/>
-        </w:rPr>
-        <w:t xml:space="preserve">α </w:t>
+      <w:r>
+        <w:rPr>
+          <w:sz w:val="16"/>
+          <w:szCs w:val="22"/>
+        </w:rPr>
+        <w:t xml:space="preserve">Εικόνα </w:t>
       </w:r>
       <w:r>
         <w:rPr>
@@ -7218,14 +7044,12 @@
         </w:rPr>
         <w:t xml:space="preserve">ο χρήστης μπορεί να επιλέξει είτε την ακριβής τοποθεσία που βρίσκεται εκείνη την στιγμή πατώντας το κουμπί ‘Η θέση μου’( εδώ να σημειωθεί ότι αν ο χρήστης θέλει να έχει αυτή την επιλογή καλό θα ήταν να τρέξει την εφαρμογή από </w:t>
       </w:r>
-      <w:proofErr w:type="spellStart"/>
       <w:r>
         <w:rPr>
           <w:lang w:eastAsia="en-US"/>
         </w:rPr>
         <w:t>mozilla</w:t>
       </w:r>
-      <w:proofErr w:type="spellEnd"/>
       <w:r>
         <w:rPr>
           <w:lang w:val="el-GR" w:eastAsia="en-US"/>
@@ -9090,7 +8914,31 @@
         <w:rPr>
           <w:lang w:val="el-GR"/>
         </w:rPr>
-        <w:t xml:space="preserve"> την ενότητα θα παρουσιαστούν δύο παραδείγματα χρήσης της εφαρμογής μας. Το πρώτο είναι η δήλωση μιας βλάβης από έναν φοιτητή και η δεύτερη είναι η ενέργεια του </w:t>
+        <w:t xml:space="preserve"> την ενότητα θα παρουσιαστούν δύο παραδείγματα χρήσης της εφαρμογής μας. Το πρώτο είναι η δήλωση μιας βλάβης από έναν φοιτητή και </w:t>
+      </w:r>
+      <w:r>
+        <w:rPr>
+          <w:lang w:val="el-GR"/>
+        </w:rPr>
+        <w:t>το</w:t>
+      </w:r>
+      <w:r>
+        <w:rPr>
+          <w:lang w:val="el-GR"/>
+        </w:rPr>
+        <w:t xml:space="preserve"> δεύτερ</w:t>
+      </w:r>
+      <w:r>
+        <w:rPr>
+          <w:lang w:val="el-GR"/>
+        </w:rPr>
+        <w:t>ο</w:t>
+      </w:r>
+      <w:r>
+        <w:rPr>
+          <w:lang w:val="el-GR"/>
+        </w:rPr>
+        <w:t xml:space="preserve"> είναι η ενέργεια του </w:t>
       </w:r>
       <w:r>
         <w:t>admin</w:t>
@@ -9155,21 +9003,7 @@
         <w:rPr>
           <w:lang w:val="el-GR" w:eastAsia="en-US"/>
         </w:rPr>
-        <w:t xml:space="preserve">, </w:t>
-      </w:r>
-      <w:proofErr w:type="spellStart"/>
-      <w:r>
-        <w:rPr>
-          <w:lang w:val="el-GR" w:eastAsia="en-US"/>
-        </w:rPr>
-        <w:t>αυθεντικοποιείται</w:t>
-      </w:r>
-      <w:proofErr w:type="spellEnd"/>
-      <w:r>
-        <w:rPr>
-          <w:lang w:val="el-GR" w:eastAsia="en-US"/>
-        </w:rPr>
-        <w:t xml:space="preserve"> και συνεχίζει προς τη δήλωση της βλάβης.</w:t>
+        <w:t>, αυθεντικοποιείται και συνεχίζει προς τη δήλωση της βλάβης.</w:t>
       </w:r>
     </w:p>
     <w:p>
@@ -9269,21 +9103,12 @@
           <w:lang w:val="el-GR"/>
         </w:rPr>
       </w:pPr>
-      <w:proofErr w:type="spellStart"/>
-      <w:r>
-        <w:rPr>
-          <w:sz w:val="16"/>
-          <w:szCs w:val="22"/>
-        </w:rPr>
-        <w:t>Εικόν</w:t>
-      </w:r>
-      <w:proofErr w:type="spellEnd"/>
-      <w:r>
-        <w:rPr>
-          <w:sz w:val="16"/>
-          <w:szCs w:val="22"/>
-        </w:rPr>
-        <w:t xml:space="preserve">α </w:t>
+      <w:r>
+        <w:rPr>
+          <w:sz w:val="16"/>
+          <w:szCs w:val="22"/>
+        </w:rPr>
+        <w:t xml:space="preserve">Εικόνα </w:t>
       </w:r>
       <w:r>
         <w:rPr>
@@ -9421,21 +9246,12 @@
           <w:szCs w:val="22"/>
         </w:rPr>
       </w:pPr>
-      <w:proofErr w:type="spellStart"/>
-      <w:r>
-        <w:rPr>
-          <w:sz w:val="16"/>
-          <w:szCs w:val="22"/>
-        </w:rPr>
-        <w:t>Εικόν</w:t>
-      </w:r>
-      <w:proofErr w:type="spellEnd"/>
-      <w:r>
-        <w:rPr>
-          <w:sz w:val="16"/>
-          <w:szCs w:val="22"/>
-        </w:rPr>
-        <w:t xml:space="preserve">α </w:t>
+      <w:r>
+        <w:rPr>
+          <w:sz w:val="16"/>
+          <w:szCs w:val="22"/>
+        </w:rPr>
+        <w:t xml:space="preserve">Εικόνα </w:t>
       </w:r>
       <w:r>
         <w:rPr>
@@ -9642,21 +9458,12 @@
           <w:lang w:val="el-GR"/>
         </w:rPr>
       </w:pPr>
-      <w:proofErr w:type="spellStart"/>
-      <w:r>
-        <w:rPr>
-          <w:sz w:val="16"/>
-          <w:szCs w:val="22"/>
-        </w:rPr>
-        <w:t>Εικόν</w:t>
-      </w:r>
-      <w:proofErr w:type="spellEnd"/>
-      <w:r>
-        <w:rPr>
-          <w:sz w:val="16"/>
-          <w:szCs w:val="22"/>
-        </w:rPr>
-        <w:t xml:space="preserve">α </w:t>
+      <w:r>
+        <w:rPr>
+          <w:sz w:val="16"/>
+          <w:szCs w:val="22"/>
+        </w:rPr>
+        <w:t xml:space="preserve">Εικόνα </w:t>
       </w:r>
       <w:r>
         <w:rPr>
@@ -9748,21 +9555,7 @@
         <w:rPr>
           <w:lang w:val="el-GR" w:eastAsia="en-US"/>
         </w:rPr>
-        <w:t xml:space="preserve">Όταν κάνει την </w:t>
-      </w:r>
-      <w:proofErr w:type="spellStart"/>
-      <w:r>
-        <w:rPr>
-          <w:lang w:val="el-GR" w:eastAsia="en-US"/>
-        </w:rPr>
-        <w:t>αυθεντικοποίηση</w:t>
-      </w:r>
-      <w:proofErr w:type="spellEnd"/>
-      <w:r>
-        <w:rPr>
-          <w:lang w:val="el-GR" w:eastAsia="en-US"/>
-        </w:rPr>
-        <w:t xml:space="preserve">, η εφαρμογή τον επαναφέρει στο </w:t>
+        <w:t xml:space="preserve">Όταν κάνει την αυθεντικοποίηση, η εφαρμογή τον επαναφέρει στο </w:t>
       </w:r>
       <w:r>
         <w:rPr>
@@ -9948,18 +9741,8 @@
           <w:szCs w:val="22"/>
           <w:lang w:val="el-GR"/>
         </w:rPr>
-        <w:t xml:space="preserve">μετά την </w:t>
-      </w:r>
-      <w:proofErr w:type="spellStart"/>
-      <w:r>
-        <w:rPr>
-          <w:sz w:val="16"/>
-          <w:szCs w:val="22"/>
-          <w:lang w:val="el-GR"/>
-        </w:rPr>
-        <w:t>αυθεντικοποίηση</w:t>
-      </w:r>
-      <w:proofErr w:type="spellEnd"/>
+        <w:t>μετά την αυθεντικοποίηση</w:t>
+      </w:r>
     </w:p>
     <w:p>
       <w:pPr>
@@ -10229,21 +10012,12 @@
           <w:lang w:val="el-GR"/>
         </w:rPr>
       </w:pPr>
-      <w:proofErr w:type="spellStart"/>
-      <w:r>
-        <w:rPr>
-          <w:sz w:val="16"/>
-          <w:szCs w:val="22"/>
-        </w:rPr>
-        <w:t>Εικόν</w:t>
-      </w:r>
-      <w:proofErr w:type="spellEnd"/>
-      <w:r>
-        <w:rPr>
-          <w:sz w:val="16"/>
-          <w:szCs w:val="22"/>
-        </w:rPr>
-        <w:t xml:space="preserve">α </w:t>
+      <w:r>
+        <w:rPr>
+          <w:sz w:val="16"/>
+          <w:szCs w:val="22"/>
+        </w:rPr>
+        <w:t xml:space="preserve">Εικόνα </w:t>
       </w:r>
       <w:r>
         <w:rPr>
@@ -10580,21 +10354,12 @@
           <w:lang w:val="el-GR"/>
         </w:rPr>
       </w:pPr>
-      <w:proofErr w:type="spellStart"/>
-      <w:r>
-        <w:rPr>
-          <w:sz w:val="16"/>
-          <w:szCs w:val="22"/>
-        </w:rPr>
-        <w:t>Εικόν</w:t>
-      </w:r>
-      <w:proofErr w:type="spellEnd"/>
-      <w:r>
-        <w:rPr>
-          <w:sz w:val="16"/>
-          <w:szCs w:val="22"/>
-        </w:rPr>
-        <w:t>α</w:t>
+      <w:r>
+        <w:rPr>
+          <w:sz w:val="16"/>
+          <w:szCs w:val="22"/>
+        </w:rPr>
+        <w:t>Εικόνα</w:t>
       </w:r>
       <w:r>
         <w:rPr>
@@ -10897,21 +10662,12 @@
           <w:szCs w:val="22"/>
         </w:rPr>
       </w:pPr>
-      <w:proofErr w:type="spellStart"/>
-      <w:r>
-        <w:rPr>
-          <w:sz w:val="16"/>
-          <w:szCs w:val="22"/>
-        </w:rPr>
-        <w:t>Εικόν</w:t>
-      </w:r>
-      <w:proofErr w:type="spellEnd"/>
-      <w:r>
-        <w:rPr>
-          <w:sz w:val="16"/>
-          <w:szCs w:val="22"/>
-        </w:rPr>
-        <w:t xml:space="preserve">α </w:t>
+      <w:r>
+        <w:rPr>
+          <w:sz w:val="16"/>
+          <w:szCs w:val="22"/>
+        </w:rPr>
+        <w:t xml:space="preserve">Εικόνα </w:t>
       </w:r>
       <w:r>
         <w:rPr>
@@ -11048,7 +10804,7 @@
         </w:rPr>
         <w:lastRenderedPageBreak/>
         <w:drawing>
-          <wp:inline distT="0" distB="0" distL="0" distR="0" wp14:anchorId="6BEBA6C7" wp14:editId="27BCE7F6">
+          <wp:inline distT="0" distB="0" distL="0" distR="0" wp14:anchorId="6BEBA6C7" wp14:editId="5F03406F">
             <wp:extent cx="1337615" cy="2879055"/>
             <wp:effectExtent l="0" t="0" r="0" b="0"/>
             <wp:docPr id="860719397" name="Εικόνα 12"/>
@@ -11369,14 +11125,12 @@
         </w:rPr>
         <w:t xml:space="preserve">Για την συγγραφή του κώδικα χρησιμοποιήθηκαν αρχεία από το </w:t>
       </w:r>
-      <w:proofErr w:type="spellStart"/>
       <w:r>
         <w:rPr>
           <w:lang w:eastAsia="en-US"/>
         </w:rPr>
         <w:t>eclass</w:t>
       </w:r>
-      <w:proofErr w:type="spellEnd"/>
       <w:r>
         <w:rPr>
           <w:lang w:val="el-GR" w:eastAsia="en-US"/>
@@ -11401,14 +11155,12 @@
         </w:rPr>
         <w:t>.</w:t>
       </w:r>
-      <w:proofErr w:type="spellStart"/>
       <w:r>
         <w:rPr>
           <w:lang w:eastAsia="en-US"/>
         </w:rPr>
         <w:t>js</w:t>
       </w:r>
-      <w:proofErr w:type="spellEnd"/>
       <w:r>
         <w:rPr>
           <w:lang w:val="el-GR" w:eastAsia="en-US"/>
@@ -11427,14 +11179,12 @@
         </w:rPr>
         <w:t>.</w:t>
       </w:r>
-      <w:proofErr w:type="spellStart"/>
       <w:r>
         <w:rPr>
           <w:lang w:eastAsia="en-US"/>
         </w:rPr>
         <w:t>js</w:t>
       </w:r>
-      <w:proofErr w:type="spellEnd"/>
       <w:r>
         <w:rPr>
           <w:lang w:val="el-GR" w:eastAsia="en-US"/>
@@ -11525,14 +11275,12 @@
         </w:rPr>
         <w:t xml:space="preserve"> </w:t>
       </w:r>
-      <w:proofErr w:type="spellStart"/>
       <w:r>
         <w:rPr>
           <w:lang w:eastAsia="en-US"/>
         </w:rPr>
         <w:t>Javascript</w:t>
       </w:r>
-      <w:proofErr w:type="spellEnd"/>
       <w:r>
         <w:rPr>
           <w:lang w:val="el-GR" w:eastAsia="en-US"/>

</xml_diff>